<commit_message>
Windows Forms Services Async Aawait Demos
</commit_message>
<xml_diff>
--- a/28thApril_.NetCore/ASP.Net Core.docx
+++ b/28thApril_.NetCore/ASP.Net Core.docx
@@ -3375,7 +3375,38 @@
                 <w:szCs w:val="20"/>
                 <w:bdr w:val="none" w:sz="0" w:space="0" w:color="auto" w:frame="1"/>
               </w:rPr>
-              <w:t>(</w:t>
+              <w:t>()</w:t>
+            </w:r>
+            <w:r>
+              <w:rPr>
+                <w:rStyle w:val="crayon-h"/>
+                <w:rFonts w:ascii="inherit" w:hAnsi="inherit"/>
+                <w:color w:val="000000"/>
+                <w:sz w:val="20"/>
+                <w:szCs w:val="20"/>
+                <w:bdr w:val="none" w:sz="0" w:space="0" w:color="auto" w:frame="1"/>
+              </w:rPr>
+              <w:t xml:space="preserve"> </w:t>
+            </w:r>
+            <w:r>
+              <w:rPr>
+                <w:rFonts w:ascii="inherit" w:hAnsi="inherit"/>
+                <w:color w:val="000000"/>
+                <w:sz w:val="20"/>
+                <w:szCs w:val="20"/>
+              </w:rPr>
+              <w:t>=</w:t>
+            </w:r>
+            <w:r>
+              <w:rPr>
+                <w:rStyle w:val="crayon-h"/>
+                <w:rFonts w:ascii="inherit" w:hAnsi="inherit"/>
+                <w:color w:val="000000"/>
+                <w:sz w:val="20"/>
+                <w:szCs w:val="20"/>
+                <w:bdr w:val="none" w:sz="0" w:space="0" w:color="auto" w:frame="1"/>
+              </w:rPr>
+              <w:t>&gt;</w:t>
             </w:r>
             <w:r>
               <w:rPr>
@@ -3386,6 +3417,17 @@
                 <w:szCs w:val="20"/>
                 <w:bdr w:val="none" w:sz="0" w:space="0" w:color="auto" w:frame="1"/>
               </w:rPr>
+              <w:t xml:space="preserve"> </w:t>
+            </w:r>
+            <w:r>
+              <w:rPr>
+                <w:rStyle w:val="crayon-t"/>
+                <w:rFonts w:ascii="inherit" w:hAnsi="inherit"/>
+                <w:color w:val="000000"/>
+                <w:sz w:val="20"/>
+                <w:szCs w:val="20"/>
+                <w:bdr w:val="none" w:sz="0" w:space="0" w:color="auto" w:frame="1"/>
+              </w:rPr>
               <w:t>string</w:t>
             </w:r>
             <w:r>
@@ -3423,48 +3465,6 @@
               <w:t>args</w:t>
             </w:r>
             <w:proofErr w:type="spellEnd"/>
-            <w:r>
-              <w:rPr>
-                <w:rStyle w:val="crayon-sy"/>
-                <w:rFonts w:ascii="inherit" w:hAnsi="inherit"/>
-                <w:color w:val="000000"/>
-                <w:sz w:val="20"/>
-                <w:szCs w:val="20"/>
-                <w:bdr w:val="none" w:sz="0" w:space="0" w:color="auto" w:frame="1"/>
-              </w:rPr>
-              <w:t>)</w:t>
-            </w:r>
-            <w:r>
-              <w:rPr>
-                <w:rStyle w:val="crayon-h"/>
-                <w:rFonts w:ascii="inherit" w:hAnsi="inherit"/>
-                <w:color w:val="000000"/>
-                <w:sz w:val="20"/>
-                <w:szCs w:val="20"/>
-                <w:bdr w:val="none" w:sz="0" w:space="0" w:color="auto" w:frame="1"/>
-              </w:rPr>
-              <w:t xml:space="preserve"> </w:t>
-            </w:r>
-            <w:r>
-              <w:rPr>
-                <w:rFonts w:ascii="inherit" w:hAnsi="inherit"/>
-                <w:color w:val="000000"/>
-                <w:sz w:val="20"/>
-                <w:szCs w:val="20"/>
-              </w:rPr>
-              <w:t>=</w:t>
-            </w:r>
-            <w:r>
-              <w:rPr>
-                <w:rStyle w:val="crayon-h"/>
-                <w:rFonts w:ascii="inherit" w:hAnsi="inherit"/>
-                <w:color w:val="000000"/>
-                <w:sz w:val="20"/>
-                <w:szCs w:val="20"/>
-                <w:bdr w:val="none" w:sz="0" w:space="0" w:color="auto" w:frame="1"/>
-              </w:rPr>
-              <w:t>&gt;</w:t>
-            </w:r>
           </w:p>
           <w:p>
             <w:pPr>
@@ -4840,7 +4840,29 @@
             <w:szCs w:val="20"/>
             <w:bdr w:val="none" w:sz="0" w:space="0" w:color="auto" w:frame="1"/>
           </w:rPr>
-          <w:t>Kestre</w:t>
+          <w:t>Ke</w:t>
+        </w:r>
+        <w:r>
+          <w:rPr>
+            <w:rStyle w:val="Hyperlink"/>
+            <w:rFonts w:ascii="Segoe UI" w:hAnsi="Segoe UI" w:cs="Segoe UI"/>
+            <w:color w:val="0274BE"/>
+            <w:sz w:val="20"/>
+            <w:szCs w:val="20"/>
+            <w:bdr w:val="none" w:sz="0" w:space="0" w:color="auto" w:frame="1"/>
+          </w:rPr>
+          <w:t>s</w:t>
+        </w:r>
+        <w:r>
+          <w:rPr>
+            <w:rStyle w:val="Hyperlink"/>
+            <w:rFonts w:ascii="Segoe UI" w:hAnsi="Segoe UI" w:cs="Segoe UI"/>
+            <w:color w:val="0274BE"/>
+            <w:sz w:val="20"/>
+            <w:szCs w:val="20"/>
+            <w:bdr w:val="none" w:sz="0" w:space="0" w:color="auto" w:frame="1"/>
+          </w:rPr>
+          <w:t>tre</w:t>
         </w:r>
       </w:hyperlink>
       <w:r>
@@ -14453,6 +14475,7 @@
               </w:rPr>
               <w:t>            </w:t>
             </w:r>
+            <w:proofErr w:type="spellStart"/>
             <w:r>
               <w:rPr>
                 <w:rStyle w:val="crayon-i"/>
@@ -14486,6 +14509,7 @@
               </w:rPr>
               <w:t>UseStaticWebAssets</w:t>
             </w:r>
+            <w:proofErr w:type="spellEnd"/>
             <w:r>
               <w:rPr>
                 <w:rStyle w:val="crayon-sy"/>
@@ -14497,6 +14521,7 @@
               </w:rPr>
               <w:t>(</w:t>
             </w:r>
+            <w:proofErr w:type="spellStart"/>
             <w:r>
               <w:rPr>
                 <w:rStyle w:val="crayon-i"/>
@@ -14530,6 +14555,7 @@
               </w:rPr>
               <w:t>HostingEnvironment</w:t>
             </w:r>
+            <w:proofErr w:type="spellEnd"/>
             <w:r>
               <w:rPr>
                 <w:rStyle w:val="crayon-sy"/>

</xml_diff>